<commit_message>
fixed code and updated coversheet
</commit_message>
<xml_diff>
--- a/HW8/Coversheet.docx
+++ b/HW8/Coversheet.docx
@@ -223,7 +223,13 @@
         <w:rPr>
           <w:color w:val="2E74B5" w:themeColor="accent1" w:themeShade="BF"/>
         </w:rPr>
-        <w:t>I like the way that we have a Circuit class. Although this was not originally in the specifications for the project, we felt that this would be a beneficial class to have, especially once we moved to the GUI. The Circuit class manages everything to do with the circuit, making it easy to use since all the functionality is centered in one place.</w:t>
+        <w:t>One of the most interesting aspects of our solution is the Circuit class.</w:t>
+      </w:r>
+      <w:r>
+        <w:rPr>
+          <w:color w:val="2E74B5" w:themeColor="accent1" w:themeShade="BF"/>
+        </w:rPr>
+        <w:t xml:space="preserve"> Although this was not originally in the specifications for the project, we felt that this would be a beneficial class to have, especially once we moved to the GUI. The Circuit class manages everything to do with the circuit, making it easy to use since all the functionality is centered in one place.</w:t>
       </w:r>
     </w:p>
     <w:p>
@@ -265,21 +271,7 @@
         <w:rPr>
           <w:color w:val="2E74B5" w:themeColor="accent1" w:themeShade="BF"/>
         </w:rPr>
-        <w:t xml:space="preserve">We ran this program through a rigorous set of test cases. To start out with we used the circuit files that Dr. </w:t>
-      </w:r>
-      <w:proofErr w:type="spellStart"/>
-      <w:r>
-        <w:rPr>
-          <w:color w:val="2E74B5" w:themeColor="accent1" w:themeShade="BF"/>
-        </w:rPr>
-        <w:t>Shomper</w:t>
-      </w:r>
-      <w:proofErr w:type="spellEnd"/>
-      <w:r>
-        <w:rPr>
-          <w:color w:val="2E74B5" w:themeColor="accent1" w:themeShade="BF"/>
-        </w:rPr>
-        <w:t xml:space="preserve"> provided. Comparing the results of these files with the sample programs that were provided gave us strong confidence that the program was indeed working as intended. After that we created a few of our own test cases and ran those through, once again getting the expected results. </w:t>
+        <w:t xml:space="preserve">We ran this program through a rigorous set of test cases. To start out with we used the circuit files that Dr. Shomper provided. Comparing the results of these files with the sample programs that were provided gave us strong confidence that the program was indeed working as intended. After that we created a few of our own test cases and ran those through, once again getting the expected results. </w:t>
       </w:r>
     </w:p>
     <w:p>

</xml_diff>